<commit_message>
Handover Document Updates 4/7
Updated Master List to move generic naming convention to future recommendations document from configuration document
Wrote up configuration instructions and updated future instructions
</commit_message>
<xml_diff>
--- a/SWEN_670_Documentation/Milestone 4/Handover Documents/NASA Gamify Handover Document - Future Recommendations v1.docx
+++ b/SWEN_670_Documentation/Milestone 4/Handover Documents/NASA Gamify Handover Document - Future Recommendations v1.docx
@@ -121,7 +121,7 @@
       <w:r>
         <w:t xml:space="preserve"> field, as described here: </w:t>
       </w:r>
-      <w:hyperlink r:id="rId4" w:history="1">
+      <w:hyperlink r:id="rId4" w:anchor="user_email_authenticated" w:history="1">
         <w:r>
           <w:rPr>
             <w:rStyle w:val="Hyperlink"/>
@@ -154,8 +154,32 @@
       <w:r>
         <w:t>By using the day of the extension, we felt that this information would cause confusion in comparing dates of other badges earned with other users in the future; users would see this universal date for a variety of badges and it would cause questions and confusion.  The ideal scenario would be to use the date that the badge would have been earned, but the problem here is that while this is a very easy scenario to implement in this game, we discussed that there very well may be games that this scenario is not possible – what would be done in these cases? For consistency we decided to just leave the values null and badges that are awarded retroactively will not display a date in the User Gamification Profile page.  This reduces confusion and provides consistency.</w:t>
       </w:r>
+    </w:p>
+    <w:p>
+      <w:r>
+        <w:t xml:space="preserve">In the </w:t>
+      </w:r>
+      <w:proofErr w:type="spellStart"/>
+      <w:r>
+        <w:t>NASA_EVA_Gamification</w:t>
+      </w:r>
+      <w:proofErr w:type="spellEnd"/>
+      <w:r>
+        <w:t xml:space="preserve"> extension, we set up configurable values to use NASA-themed wording, but when the final extension is created and submitted to </w:t>
+      </w:r>
+      <w:proofErr w:type="spellStart"/>
+      <w:r>
+        <w:t>MediaWiki</w:t>
+      </w:r>
+      <w:proofErr w:type="spellEnd"/>
+      <w:r>
+        <w:t>, it is recommended to come up with a generic naming convention for out of the box use that applies to a wider audience.  For example, for the email verification badge, instead of calling it “Spacesuit Verified,” the badge could be called “Email Verified.”  The same would hold true with creating generic names for the three base ranks which are currently “Astronaut,” “Spacewalker,” and “Moonwalker.”  Perhaps “Bronze,” “Silver,” and “Gold” for a generic naming convention would be good</w:t>
+      </w:r>
       <w:bookmarkStart w:id="0" w:name="_GoBack"/>
       <w:bookmarkEnd w:id="0"/>
+      <w:r>
+        <w:t>.</w:t>
+      </w:r>
     </w:p>
     <w:sectPr>
       <w:pgSz w:w="12240" w:h="15840"/>

</xml_diff>